<commit_message>
Added invoice only button
</commit_message>
<xml_diff>
--- a/src/db/monthlyInvoices.docx
+++ b/src/db/monthlyInvoices.docx
@@ -14,7 +14,7 @@
         <w:t xml:space="preserve">                                    Фактура</w:t>
       </w:r>
       <w:r>
-        <w:t xml:space="preserve">                                 № 0000000036</w:t>
+        <w:t xml:space="preserve">                                 № 0000000046</w:t>
         <w:cr/>
       </w:r>
       <w:r>
@@ -365,7 +365,7 @@
         <w:tc>
           <w:p>
             <w:r>
-              <w:t xml:space="preserve"> 42</w:t>
+              <w:t xml:space="preserve"> 3</w:t>
             </w:r>
           </w:p>
         </w:tc>
@@ -379,81 +379,7 @@
         <w:tc>
           <w:p>
             <w:r>
-              <w:t xml:space="preserve"> 29.4</w:t>
-            </w:r>
-          </w:p>
-        </w:tc>
-        <w:tc>
-          <w:p>
-            <w:r>
-              <w:t xml:space="preserve"> 20% </w:t>
-            </w:r>
-          </w:p>
-        </w:tc>
-      </w:tr>
-      <w:tr>
-        <w:tc>
-          <w:p>
-            <w:r>
-              <w:t xml:space="preserve"> Сандвич родопска закуска</w:t>
-            </w:r>
-          </w:p>
-        </w:tc>
-        <w:tc>
-          <w:p>
-            <w:r>
-              <w:t xml:space="preserve"> 427</w:t>
-            </w:r>
-          </w:p>
-        </w:tc>
-        <w:tc>
-          <w:p>
-            <w:r>
-              <w:t xml:space="preserve"> 0.7</w:t>
-            </w:r>
-          </w:p>
-        </w:tc>
-        <w:tc>
-          <w:p>
-            <w:r>
-              <w:t xml:space="preserve"> 298.9</w:t>
-            </w:r>
-          </w:p>
-        </w:tc>
-        <w:tc>
-          <w:p>
-            <w:r>
-              <w:t xml:space="preserve"> 20% </w:t>
-            </w:r>
-          </w:p>
-        </w:tc>
-      </w:tr>
-      <w:tr>
-        <w:tc>
-          <w:p>
-            <w:r>
-              <w:t xml:space="preserve"> Пица джоб/пица</w:t>
-            </w:r>
-          </w:p>
-        </w:tc>
-        <w:tc>
-          <w:p>
-            <w:r>
-              <w:t xml:space="preserve"> 1</w:t>
-            </w:r>
-          </w:p>
-        </w:tc>
-        <w:tc>
-          <w:p>
-            <w:r>
-              <w:t xml:space="preserve"> 0.7</w:t>
-            </w:r>
-          </w:p>
-        </w:tc>
-        <w:tc>
-          <w:p>
-            <w:r>
-              <w:t xml:space="preserve"> 0.7</w:t>
+              <w:t xml:space="preserve"> 2.1</w:t>
             </w:r>
           </w:p>
         </w:tc>
@@ -477,7 +403,7 @@
         <w:t xml:space="preserve">Стойност: </w:t>
       </w:r>
       <w:r>
-        <w:t>329.0</w:t>
+        <w:t>2.1</w:t>
         <w:cr/>
       </w:r>
       <w:r>
@@ -487,7 +413,7 @@
         <w:t xml:space="preserve">ДДС: </w:t>
       </w:r>
       <w:r>
-        <w:t>65.80</w:t>
+        <w:t>0.42</w:t>
         <w:cr/>
       </w:r>
       <w:r>
@@ -497,7 +423,7 @@
         <w:t xml:space="preserve">ТОТАЛ: </w:t>
       </w:r>
       <w:r>
-        <w:t>394.80</w:t>
+        <w:t>2.52</w:t>
       </w:r>
     </w:p>
     <w:p>
@@ -544,7 +470,7 @@
         <w:tc>
           <w:p>
             <w:r>
-              <w:t xml:space="preserve"> триста деветдесет и четири лв. и осемдесет ст.</w:t>
+              <w:t xml:space="preserve"> две лв. и петдесет и два ст.</w:t>
             </w:r>
           </w:p>
         </w:tc>
@@ -665,7 +591,7 @@
         <w:t xml:space="preserve">                                    Фактура</w:t>
       </w:r>
       <w:r>
-        <w:t xml:space="preserve">                                 № 0000000037</w:t>
+        <w:t xml:space="preserve">                                 № 0000000047</w:t>
         <w:cr/>
       </w:r>
       <w:r>
@@ -732,7 +658,7 @@
         <w:tc>
           <w:p>
             <w:r>
-              <w:t xml:space="preserve"> ЕТ СИМС- Стефан Стайнов</w:t>
+              <w:t xml:space="preserve"> ОУ "Юрий Гагарин", гр. Сливен</w:t>
             </w:r>
           </w:p>
         </w:tc>
@@ -762,7 +688,7 @@
         <w:tc>
           <w:p>
             <w:r>
-              <w:t xml:space="preserve"> 119566091</w:t>
+              <w:t xml:space="preserve"> 000584637</w:t>
             </w:r>
           </w:p>
         </w:tc>
@@ -792,7 +718,7 @@
         <w:tc>
           <w:p>
             <w:r>
-              <w:t xml:space="preserve"> 22</w:t>
+              <w:t xml:space="preserve"> 12</w:t>
             </w:r>
           </w:p>
         </w:tc>
@@ -822,7 +748,7 @@
         <w:tc>
           <w:p>
             <w:r>
-              <w:t xml:space="preserve"> гр.Сливен ул.Цар Освободител - 15</w:t>
+              <w:t xml:space="preserve"> гр. Сливен, ул. "Дели Ради" № 6</w:t>
             </w:r>
           </w:p>
         </w:tc>
@@ -852,7 +778,7 @@
         <w:tc>
           <w:p>
             <w:r>
-              <w:t xml:space="preserve"> Стефан Стайков</w:t>
+              <w:t xml:space="preserve"> Галя Христова Илиева</w:t>
             </w:r>
           </w:p>
         </w:tc>
@@ -1016,7 +942,7 @@
         <w:tc>
           <w:p>
             <w:r>
-              <w:t xml:space="preserve"> 241</w:t>
+              <w:t xml:space="preserve"> 150</w:t>
             </w:r>
           </w:p>
         </w:tc>
@@ -1030,7 +956,7 @@
         <w:tc>
           <w:p>
             <w:r>
-              <w:t xml:space="preserve"> 168.7</w:t>
+              <w:t xml:space="preserve"> 105.0</w:t>
             </w:r>
           </w:p>
         </w:tc>
@@ -1054,7 +980,7 @@
         <w:t xml:space="preserve">Стойност: </w:t>
       </w:r>
       <w:r>
-        <w:t>168.7</w:t>
+        <w:t>105.0</w:t>
         <w:cr/>
       </w:r>
       <w:r>
@@ -1064,7 +990,7 @@
         <w:t xml:space="preserve">ДДС: </w:t>
       </w:r>
       <w:r>
-        <w:t>33.74</w:t>
+        <w:t>21.00</w:t>
         <w:cr/>
       </w:r>
       <w:r>
@@ -1074,7 +1000,7 @@
         <w:t xml:space="preserve">ТОТАЛ: </w:t>
       </w:r>
       <w:r>
-        <w:t>202.44</w:t>
+        <w:t>126.00</w:t>
       </w:r>
     </w:p>
     <w:p>
@@ -1121,7 +1047,7 @@
         <w:tc>
           <w:p>
             <w:r>
-              <w:t xml:space="preserve"> двеста и два лв. и четиридесет и четири ст.</w:t>
+              <w:t xml:space="preserve"> сто двадесет и шест лв.</w:t>
             </w:r>
           </w:p>
         </w:tc>
@@ -1193,7 +1119,7 @@
         <w:tc>
           <w:p>
             <w:r>
-              <w:t xml:space="preserve"> Стефан Стайков  </w:t>
+              <w:t xml:space="preserve"> Галя Христова Илиева  </w:t>
             </w:r>
           </w:p>
         </w:tc>

</xml_diff>